<commit_message>
Add report to OS
</commit_message>
<xml_diff>
--- a/os/labs zvits/OS_lab8.docx
+++ b/os/labs zvits/OS_lab8.docx
@@ -13,6 +13,7 @@
           <w:lang w:val="uk-UA"/>
         </w:rPr>
       </w:pPr>
+      <w:bookmarkStart w:id="0" w:name="_GoBack"/>
       <w:r>
         <w:rPr>
           <w:rFonts w:ascii="Times New Roman" w:hAnsi="Times New Roman" w:cs="Times New Roman"/>
@@ -180,7 +181,17 @@
           <w:szCs w:val="28"/>
           <w:lang w:val="uk-UA"/>
         </w:rPr>
-        <w:t>Про виконання лабораторної роботи № 7</w:t>
+        <w:t>Про в</w:t>
+      </w:r>
+      <w:r>
+        <w:rPr>
+          <w:rFonts w:ascii="Times New Roman" w:hAnsi="Times New Roman" w:cs="Times New Roman"/>
+          <w:b/>
+          <w:sz w:val="28"/>
+          <w:szCs w:val="28"/>
+          <w:lang w:val="uk-UA"/>
+        </w:rPr>
+        <w:t>иконання лабораторної роботи № 8</w:t>
       </w:r>
     </w:p>
     <w:p>
@@ -7554,9 +7565,8 @@
         </w:rPr>
         <w:t>, ці методи мають аналогічні способи реалізації. За допомогою цих методів здійснив синхронізацію потоків у програмі реалізації завдання.</w:t>
       </w:r>
-      <w:bookmarkStart w:id="0" w:name="_GoBack"/>
-      <w:bookmarkEnd w:id="0"/>
-    </w:p>
+    </w:p>
+    <w:bookmarkEnd w:id="0"/>
     <w:p>
       <w:pPr>
         <w:rPr>

</xml_diff>